<commit_message>
changed unzipper such that the original file is not deleted. added indention and tab recognition to the parser when converting to raw string
</commit_message>
<xml_diff>
--- a/test.docx
+++ b/test.docx
@@ -32,36 +32,38 @@
     </w:p>
     <w:p>
       <w:r>
-        <w:t>this is a new line</w:t>
+        <w:tab/>
+      </w:r>
+      <w:r>
+        <w:t>this line is indented</w:t>
       </w:r>
     </w:p>
     <w:p>
-      <w:pPr>
-        <w:rPr>
-          <w:rFonts w:ascii="Times New Roman" w:hAnsi="Times New Roman" w:cs="Times New Roman"/>
-        </w:rPr>
-      </w:pPr>
-      <w:r>
-        <w:rPr>
-          <w:rFonts w:ascii="Times New Roman" w:hAnsi="Times New Roman" w:cs="Times New Roman"/>
-        </w:rPr>
-        <w:t>this is times new roman</w:t>
+      <w:r>
+        <w:tab/>
+      </w:r>
+      <w:r>
+        <w:tab/>
+      </w:r>
+      <w:bookmarkStart w:id="0" w:name="_GoBack"/>
+      <w:bookmarkEnd w:id="0"/>
+      <w:r>
+        <w:t>this line is double indented</w:t>
       </w:r>
     </w:p>
+    <w:p/>
+    <w:p>
+      <w:r>
+        <w:t>this line is not indented</w:t>
+      </w:r>
+    </w:p>
+    <w:p/>
     <w:p>
       <w:pPr>
         <w:rPr>
           <w:rFonts w:ascii="Arial" w:hAnsi="Arial" w:cs="Times New Roman"/>
         </w:rPr>
       </w:pPr>
-      <w:r>
-        <w:rPr>
-          <w:rFonts w:ascii="Arial" w:hAnsi="Arial" w:cs="Times New Roman"/>
-        </w:rPr>
-        <w:t>this is arial</w:t>
-      </w:r>
-      <w:bookmarkStart w:id="0" w:name="_GoBack"/>
-      <w:bookmarkEnd w:id="0"/>
     </w:p>
     <w:sectPr>
       <w:pgSz w:w="12240" w:h="15840"/>

</xml_diff>